<commit_message>
remise 2 journal selena
</commit_message>
<xml_diff>
--- a/journal_SDC_1924369.docx
+++ b/journal_SDC_1924369.docx
@@ -471,7 +471,11 @@
     <w:sdt>
       <w:sdtPr>
         <w:rPr>
-          <w:lang w:val="fr-FR"/>
+          <w:rFonts w:asciiTheme="minorHAnsi" w:eastAsiaTheme="minorHAnsi" w:hAnsiTheme="minorHAnsi" w:cstheme="minorBidi"/>
+          <w:color w:val="auto"/>
+          <w:sz w:val="22"/>
+          <w:szCs w:val="22"/>
+          <w:lang w:val="fr-FR" w:eastAsia="en-US"/>
         </w:rPr>
         <w:id w:val="-2141565147"/>
         <w:docPartObj>
@@ -481,13 +485,8 @@
       </w:sdtPr>
       <w:sdtEndPr>
         <w:rPr>
-          <w:rFonts w:asciiTheme="minorHAnsi" w:eastAsiaTheme="minorHAnsi" w:hAnsiTheme="minorHAnsi" w:cstheme="minorBidi"/>
           <w:b/>
           <w:bCs/>
-          <w:color w:val="auto"/>
-          <w:sz w:val="22"/>
-          <w:szCs w:val="22"/>
-          <w:lang w:eastAsia="en-US"/>
         </w:rPr>
       </w:sdtEndPr>
       <w:sdtContent>
@@ -708,8 +707,6 @@
           <w:lang w:val="fr-CA"/>
         </w:rPr>
       </w:pPr>
-      <w:bookmarkStart w:id="0" w:name="_GoBack"/>
-      <w:bookmarkEnd w:id="0"/>
     </w:p>
     <w:p>
       <w:pPr>
@@ -938,7 +935,7 @@
           <w:lang w:val="fr-CA"/>
         </w:rPr>
       </w:pPr>
-      <w:bookmarkStart w:id="1" w:name="_Toc41763219"/>
+      <w:bookmarkStart w:id="0" w:name="_Toc41763219"/>
       <w:r>
         <w:rPr>
           <w:lang w:val="fr-CA"/>
@@ -946,7 +943,7 @@
         <w:lastRenderedPageBreak/>
         <w:t>Partie journal</w:t>
       </w:r>
-      <w:bookmarkEnd w:id="1"/>
+      <w:bookmarkEnd w:id="0"/>
       <w:r>
         <w:rPr>
           <w:lang w:val="fr-CA"/>
@@ -1669,25 +1666,14 @@
         </w:rPr>
         <w:t>« </w:t>
       </w:r>
-      <w:proofErr w:type="spellStart"/>
-      <w:r>
-        <w:rPr>
-          <w:rFonts w:ascii="Times New Roman" w:hAnsi="Times New Roman" w:cs="Times New Roman"/>
-          <w:sz w:val="24"/>
-          <w:szCs w:val="24"/>
-          <w:lang w:val="fr-CA"/>
-        </w:rPr>
-        <w:t>emp</w:t>
-      </w:r>
-      <w:proofErr w:type="spellEnd"/>
-      <w:r>
-        <w:rPr>
-          <w:rFonts w:ascii="Times New Roman" w:hAnsi="Times New Roman" w:cs="Times New Roman"/>
-          <w:sz w:val="24"/>
-          <w:szCs w:val="24"/>
-          <w:lang w:val="fr-CA"/>
-        </w:rPr>
-        <w:t>-master</w:t>
+      <w:r>
+        <w:rPr>
+          <w:rFonts w:ascii="Times New Roman" w:hAnsi="Times New Roman" w:cs="Times New Roman"/>
+          <w:sz w:val="24"/>
+          <w:szCs w:val="24"/>
+          <w:lang w:val="fr-CA"/>
+        </w:rPr>
+        <w:t>emp-master</w:t>
       </w:r>
       <w:r>
         <w:rPr>
@@ -1990,27 +1976,7 @@
           <w:szCs w:val="24"/>
           <w:lang w:val="fr-CA"/>
         </w:rPr>
-        <w:t xml:space="preserve"> pour rendre tous les champs « </w:t>
-      </w:r>
-      <w:proofErr w:type="spellStart"/>
-      <w:r>
-        <w:rPr>
-          <w:rFonts w:ascii="Times New Roman" w:hAnsi="Times New Roman" w:cs="Times New Roman"/>
-          <w:sz w:val="24"/>
-          <w:szCs w:val="24"/>
-          <w:lang w:val="fr-CA"/>
-        </w:rPr>
-        <w:t>nullable</w:t>
-      </w:r>
-      <w:proofErr w:type="spellEnd"/>
-      <w:r>
-        <w:rPr>
-          <w:rFonts w:ascii="Times New Roman" w:hAnsi="Times New Roman" w:cs="Times New Roman"/>
-          <w:sz w:val="24"/>
-          <w:szCs w:val="24"/>
-          <w:lang w:val="fr-CA"/>
-        </w:rPr>
-        <w:t> »</w:t>
+        <w:t xml:space="preserve"> pour rendre tous les champs « nullable »</w:t>
       </w:r>
       <w:r>
         <w:rPr>
@@ -2193,127 +2159,7 @@
           <w:szCs w:val="24"/>
           <w:lang w:val="fr-CA"/>
         </w:rPr>
-        <w:t xml:space="preserve"> Cependant, pour la page accueil, tout fonctionnait bien, mais pas pour les autres pages; la console me disait que j’avais une erreur : « </w:t>
-      </w:r>
-      <w:proofErr w:type="spellStart"/>
-      <w:r>
-        <w:rPr>
-          <w:rFonts w:ascii="Times New Roman" w:hAnsi="Times New Roman" w:cs="Times New Roman"/>
-          <w:sz w:val="24"/>
-          <w:szCs w:val="24"/>
-          <w:lang w:val="fr-CA"/>
-        </w:rPr>
-        <w:t>Uncaught</w:t>
-      </w:r>
-      <w:proofErr w:type="spellEnd"/>
-      <w:r>
-        <w:rPr>
-          <w:rFonts w:ascii="Times New Roman" w:hAnsi="Times New Roman" w:cs="Times New Roman"/>
-          <w:sz w:val="24"/>
-          <w:szCs w:val="24"/>
-          <w:lang w:val="fr-CA"/>
-        </w:rPr>
-        <w:t xml:space="preserve"> </w:t>
-      </w:r>
-      <w:proofErr w:type="spellStart"/>
-      <w:r>
-        <w:rPr>
-          <w:rFonts w:ascii="Times New Roman" w:hAnsi="Times New Roman" w:cs="Times New Roman"/>
-          <w:sz w:val="24"/>
-          <w:szCs w:val="24"/>
-          <w:lang w:val="fr-CA"/>
-        </w:rPr>
-        <w:t>TypeError</w:t>
-      </w:r>
-      <w:proofErr w:type="spellEnd"/>
-      <w:r>
-        <w:rPr>
-          <w:rFonts w:ascii="Times New Roman" w:hAnsi="Times New Roman" w:cs="Times New Roman"/>
-          <w:sz w:val="24"/>
-          <w:szCs w:val="24"/>
-          <w:lang w:val="fr-CA"/>
-        </w:rPr>
-        <w:t xml:space="preserve">: </w:t>
-      </w:r>
-      <w:proofErr w:type="spellStart"/>
-      <w:r>
-        <w:rPr>
-          <w:rFonts w:ascii="Times New Roman" w:hAnsi="Times New Roman" w:cs="Times New Roman"/>
-          <w:sz w:val="24"/>
-          <w:szCs w:val="24"/>
-          <w:lang w:val="fr-CA"/>
-        </w:rPr>
-        <w:t>Cannot</w:t>
-      </w:r>
-      <w:proofErr w:type="spellEnd"/>
-      <w:r>
-        <w:rPr>
-          <w:rFonts w:ascii="Times New Roman" w:hAnsi="Times New Roman" w:cs="Times New Roman"/>
-          <w:sz w:val="24"/>
-          <w:szCs w:val="24"/>
-          <w:lang w:val="fr-CA"/>
-        </w:rPr>
-        <w:t xml:space="preserve"> </w:t>
-      </w:r>
-      <w:proofErr w:type="spellStart"/>
-      <w:r>
-        <w:rPr>
-          <w:rFonts w:ascii="Times New Roman" w:hAnsi="Times New Roman" w:cs="Times New Roman"/>
-          <w:sz w:val="24"/>
-          <w:szCs w:val="24"/>
-          <w:lang w:val="fr-CA"/>
-        </w:rPr>
-        <w:t>read</w:t>
-      </w:r>
-      <w:proofErr w:type="spellEnd"/>
-      <w:r>
-        <w:rPr>
-          <w:rFonts w:ascii="Times New Roman" w:hAnsi="Times New Roman" w:cs="Times New Roman"/>
-          <w:sz w:val="24"/>
-          <w:szCs w:val="24"/>
-          <w:lang w:val="fr-CA"/>
-        </w:rPr>
-        <w:t xml:space="preserve"> </w:t>
-      </w:r>
-      <w:proofErr w:type="spellStart"/>
-      <w:r>
-        <w:rPr>
-          <w:rFonts w:ascii="Times New Roman" w:hAnsi="Times New Roman" w:cs="Times New Roman"/>
-          <w:sz w:val="24"/>
-          <w:szCs w:val="24"/>
-          <w:lang w:val="fr-CA"/>
-        </w:rPr>
-        <w:t>property</w:t>
-      </w:r>
-      <w:proofErr w:type="spellEnd"/>
-      <w:r>
-        <w:rPr>
-          <w:rFonts w:ascii="Times New Roman" w:hAnsi="Times New Roman" w:cs="Times New Roman"/>
-          <w:sz w:val="24"/>
-          <w:szCs w:val="24"/>
-          <w:lang w:val="fr-CA"/>
-        </w:rPr>
-        <w:t xml:space="preserve"> of </w:t>
-      </w:r>
-      <w:proofErr w:type="spellStart"/>
-      <w:r>
-        <w:rPr>
-          <w:rFonts w:ascii="Times New Roman" w:hAnsi="Times New Roman" w:cs="Times New Roman"/>
-          <w:sz w:val="24"/>
-          <w:szCs w:val="24"/>
-          <w:lang w:val="fr-CA"/>
-        </w:rPr>
-        <w:t>null</w:t>
-      </w:r>
-      <w:proofErr w:type="spellEnd"/>
-      <w:r>
-        <w:rPr>
-          <w:rFonts w:ascii="Times New Roman" w:hAnsi="Times New Roman" w:cs="Times New Roman"/>
-          <w:sz w:val="24"/>
-          <w:szCs w:val="24"/>
-          <w:lang w:val="fr-CA"/>
-        </w:rPr>
-        <w:t> </w:t>
+        <w:t xml:space="preserve"> Cependant, pour la page accueil, tout fonctionnait bien, mais pas pour les autres pages; la console me disait que j’avais une erreur : « Uncaught TypeError: Cannot read property of null </w:t>
       </w:r>
       <w:r>
         <w:rPr>
@@ -2364,7 +2210,7 @@
           <w:lang w:val="fr-CA"/>
         </w:rPr>
       </w:pPr>
-      <w:bookmarkStart w:id="2" w:name="_Toc41763220"/>
+      <w:bookmarkStart w:id="1" w:name="_Toc41763220"/>
       <w:r>
         <w:rPr>
           <w:lang w:val="fr-CA"/>
@@ -2384,7 +2230,7 @@
         </w:rPr>
         <w:t>ub</w:t>
       </w:r>
-      <w:bookmarkEnd w:id="2"/>
+      <w:bookmarkEnd w:id="1"/>
       <w:r>
         <w:rPr>
           <w:lang w:val="fr-CA"/>
@@ -2549,33 +2395,14 @@
       </w:pPr>
       <w:r>
         <w:rPr>
-          <w:rFonts w:ascii="Times New Roman" w:hAnsi="Times New Roman" w:cs="Times New Roman"/>
-          <w:sz w:val="24"/>
-          <w:szCs w:val="24"/>
-          <w:lang w:val="fr-CA"/>
+          <w:noProof/>
         </w:rPr>
         <w:lastRenderedPageBreak/>
-        <w:t xml:space="preserve">Git log : </w:t>
-      </w:r>
-    </w:p>
-    <w:p>
-      <w:pPr>
-        <w:rPr>
-          <w:rFonts w:ascii="Times New Roman" w:hAnsi="Times New Roman" w:cs="Times New Roman"/>
-          <w:sz w:val="24"/>
-          <w:szCs w:val="24"/>
-          <w:lang w:val="fr-CA"/>
-        </w:rPr>
-      </w:pPr>
-      <w:r>
-        <w:rPr>
-          <w:noProof/>
-        </w:rPr>
         <w:drawing>
           <wp:inline distT="0" distB="0" distL="0" distR="0">
-            <wp:extent cx="5486400" cy="6651625"/>
-            <wp:effectExtent l="0" t="0" r="0" b="0"/>
-            <wp:docPr id="3" name="Image 3"/>
+            <wp:extent cx="5486400" cy="3783965"/>
+            <wp:effectExtent l="0" t="0" r="0" b="6985"/>
+            <wp:docPr id="4" name="Image 4"/>
             <wp:cNvGraphicFramePr>
               <a:graphicFrameLocks xmlns:a="http://schemas.openxmlformats.org/drawingml/2006/main" noChangeAspect="1"/>
             </wp:cNvGraphicFramePr>
@@ -2583,7 +2410,7 @@
               <a:graphicData uri="http://schemas.openxmlformats.org/drawingml/2006/picture">
                 <pic:pic xmlns:pic="http://schemas.openxmlformats.org/drawingml/2006/picture">
                   <pic:nvPicPr>
-                    <pic:cNvPr id="0" name="Picture 5"/>
+                    <pic:cNvPr id="0" name="Picture 1"/>
                     <pic:cNvPicPr>
                       <a:picLocks noChangeAspect="1" noChangeArrowheads="1"/>
                     </pic:cNvPicPr>
@@ -2604,7 +2431,7 @@
                   <pic:spPr bwMode="auto">
                     <a:xfrm>
                       <a:off x="0" y="0"/>
-                      <a:ext cx="5486400" cy="6651625"/>
+                      <a:ext cx="5486400" cy="3783965"/>
                     </a:xfrm>
                     <a:prstGeom prst="rect">
                       <a:avLst/>
@@ -2620,6 +2447,227 @@
           </wp:inline>
         </w:drawing>
       </w:r>
+    </w:p>
+    <w:p>
+      <w:pPr>
+        <w:rPr>
+          <w:rFonts w:ascii="Times New Roman" w:hAnsi="Times New Roman" w:cs="Times New Roman"/>
+          <w:sz w:val="24"/>
+          <w:szCs w:val="24"/>
+          <w:lang w:val="fr-CA"/>
+        </w:rPr>
+      </w:pPr>
+      <w:r>
+        <w:rPr>
+          <w:noProof/>
+        </w:rPr>
+        <w:drawing>
+          <wp:inline distT="0" distB="0" distL="0" distR="0">
+            <wp:extent cx="5486400" cy="3883025"/>
+            <wp:effectExtent l="0" t="0" r="0" b="3175"/>
+            <wp:docPr id="5" name="Image 5"/>
+            <wp:cNvGraphicFramePr>
+              <a:graphicFrameLocks xmlns:a="http://schemas.openxmlformats.org/drawingml/2006/main" noChangeAspect="1"/>
+            </wp:cNvGraphicFramePr>
+            <a:graphic xmlns:a="http://schemas.openxmlformats.org/drawingml/2006/main">
+              <a:graphicData uri="http://schemas.openxmlformats.org/drawingml/2006/picture">
+                <pic:pic xmlns:pic="http://schemas.openxmlformats.org/drawingml/2006/picture">
+                  <pic:nvPicPr>
+                    <pic:cNvPr id="0" name="Picture 3"/>
+                    <pic:cNvPicPr>
+                      <a:picLocks noChangeAspect="1" noChangeArrowheads="1"/>
+                    </pic:cNvPicPr>
+                  </pic:nvPicPr>
+                  <pic:blipFill>
+                    <a:blip r:embed="rId8">
+                      <a:extLst>
+                        <a:ext uri="{28A0092B-C50C-407E-A947-70E740481C1C}">
+                          <a14:useLocalDpi xmlns:a14="http://schemas.microsoft.com/office/drawing/2010/main" val="0"/>
+                        </a:ext>
+                      </a:extLst>
+                    </a:blip>
+                    <a:srcRect/>
+                    <a:stretch>
+                      <a:fillRect/>
+                    </a:stretch>
+                  </pic:blipFill>
+                  <pic:spPr bwMode="auto">
+                    <a:xfrm>
+                      <a:off x="0" y="0"/>
+                      <a:ext cx="5486400" cy="3883025"/>
+                    </a:xfrm>
+                    <a:prstGeom prst="rect">
+                      <a:avLst/>
+                    </a:prstGeom>
+                    <a:noFill/>
+                    <a:ln>
+                      <a:noFill/>
+                    </a:ln>
+                  </pic:spPr>
+                </pic:pic>
+              </a:graphicData>
+            </a:graphic>
+          </wp:inline>
+        </w:drawing>
+      </w:r>
+    </w:p>
+    <w:p>
+      <w:pPr>
+        <w:rPr>
+          <w:rFonts w:ascii="Times New Roman" w:hAnsi="Times New Roman" w:cs="Times New Roman"/>
+          <w:sz w:val="24"/>
+          <w:szCs w:val="24"/>
+          <w:lang w:val="fr-CA"/>
+        </w:rPr>
+      </w:pPr>
+    </w:p>
+    <w:p>
+      <w:pPr>
+        <w:rPr>
+          <w:rFonts w:ascii="Times New Roman" w:hAnsi="Times New Roman" w:cs="Times New Roman"/>
+          <w:sz w:val="24"/>
+          <w:szCs w:val="24"/>
+          <w:lang w:val="fr-CA"/>
+        </w:rPr>
+      </w:pPr>
+      <w:r>
+        <w:rPr>
+          <w:rFonts w:ascii="Times New Roman" w:hAnsi="Times New Roman" w:cs="Times New Roman"/>
+          <w:sz w:val="24"/>
+          <w:szCs w:val="24"/>
+          <w:lang w:val="fr-CA"/>
+        </w:rPr>
+        <w:lastRenderedPageBreak/>
+        <w:t xml:space="preserve">Git log : </w:t>
+      </w:r>
+    </w:p>
+    <w:p>
+      <w:pPr>
+        <w:rPr>
+          <w:rFonts w:ascii="Times New Roman" w:hAnsi="Times New Roman" w:cs="Times New Roman"/>
+          <w:sz w:val="24"/>
+          <w:szCs w:val="24"/>
+          <w:lang w:val="fr-CA"/>
+        </w:rPr>
+      </w:pPr>
+      <w:r>
+        <w:rPr>
+          <w:noProof/>
+        </w:rPr>
+        <w:drawing>
+          <wp:inline distT="0" distB="0" distL="0" distR="0">
+            <wp:extent cx="5486400" cy="5746750"/>
+            <wp:effectExtent l="0" t="0" r="0" b="6350"/>
+            <wp:docPr id="6" name="Image 6"/>
+            <wp:cNvGraphicFramePr>
+              <a:graphicFrameLocks xmlns:a="http://schemas.openxmlformats.org/drawingml/2006/main" noChangeAspect="1"/>
+            </wp:cNvGraphicFramePr>
+            <a:graphic xmlns:a="http://schemas.openxmlformats.org/drawingml/2006/main">
+              <a:graphicData uri="http://schemas.openxmlformats.org/drawingml/2006/picture">
+                <pic:pic xmlns:pic="http://schemas.openxmlformats.org/drawingml/2006/picture">
+                  <pic:nvPicPr>
+                    <pic:cNvPr id="0" name="Picture 5"/>
+                    <pic:cNvPicPr>
+                      <a:picLocks noChangeAspect="1" noChangeArrowheads="1"/>
+                    </pic:cNvPicPr>
+                  </pic:nvPicPr>
+                  <pic:blipFill>
+                    <a:blip r:embed="rId9">
+                      <a:extLst>
+                        <a:ext uri="{28A0092B-C50C-407E-A947-70E740481C1C}">
+                          <a14:useLocalDpi xmlns:a14="http://schemas.microsoft.com/office/drawing/2010/main" val="0"/>
+                        </a:ext>
+                      </a:extLst>
+                    </a:blip>
+                    <a:srcRect/>
+                    <a:stretch>
+                      <a:fillRect/>
+                    </a:stretch>
+                  </pic:blipFill>
+                  <pic:spPr bwMode="auto">
+                    <a:xfrm>
+                      <a:off x="0" y="0"/>
+                      <a:ext cx="5486400" cy="5746750"/>
+                    </a:xfrm>
+                    <a:prstGeom prst="rect">
+                      <a:avLst/>
+                    </a:prstGeom>
+                    <a:noFill/>
+                    <a:ln>
+                      <a:noFill/>
+                    </a:ln>
+                  </pic:spPr>
+                </pic:pic>
+              </a:graphicData>
+            </a:graphic>
+          </wp:inline>
+        </w:drawing>
+      </w:r>
+    </w:p>
+    <w:p>
+      <w:pPr>
+        <w:rPr>
+          <w:rFonts w:ascii="Times New Roman" w:hAnsi="Times New Roman" w:cs="Times New Roman"/>
+          <w:sz w:val="24"/>
+          <w:szCs w:val="24"/>
+          <w:lang w:val="fr-CA"/>
+        </w:rPr>
+      </w:pPr>
+      <w:r>
+        <w:rPr>
+          <w:noProof/>
+        </w:rPr>
+        <w:drawing>
+          <wp:inline distT="0" distB="0" distL="0" distR="0">
+            <wp:extent cx="5486400" cy="899795"/>
+            <wp:effectExtent l="0" t="0" r="0" b="0"/>
+            <wp:docPr id="7" name="Image 7"/>
+            <wp:cNvGraphicFramePr>
+              <a:graphicFrameLocks xmlns:a="http://schemas.openxmlformats.org/drawingml/2006/main" noChangeAspect="1"/>
+            </wp:cNvGraphicFramePr>
+            <a:graphic xmlns:a="http://schemas.openxmlformats.org/drawingml/2006/main">
+              <a:graphicData uri="http://schemas.openxmlformats.org/drawingml/2006/picture">
+                <pic:pic xmlns:pic="http://schemas.openxmlformats.org/drawingml/2006/picture">
+                  <pic:nvPicPr>
+                    <pic:cNvPr id="0" name="Picture 7"/>
+                    <pic:cNvPicPr>
+                      <a:picLocks noChangeAspect="1" noChangeArrowheads="1"/>
+                    </pic:cNvPicPr>
+                  </pic:nvPicPr>
+                  <pic:blipFill>
+                    <a:blip r:embed="rId10">
+                      <a:extLst>
+                        <a:ext uri="{28A0092B-C50C-407E-A947-70E740481C1C}">
+                          <a14:useLocalDpi xmlns:a14="http://schemas.microsoft.com/office/drawing/2010/main" val="0"/>
+                        </a:ext>
+                      </a:extLst>
+                    </a:blip>
+                    <a:srcRect/>
+                    <a:stretch>
+                      <a:fillRect/>
+                    </a:stretch>
+                  </pic:blipFill>
+                  <pic:spPr bwMode="auto">
+                    <a:xfrm>
+                      <a:off x="0" y="0"/>
+                      <a:ext cx="5486400" cy="899795"/>
+                    </a:xfrm>
+                    <a:prstGeom prst="rect">
+                      <a:avLst/>
+                    </a:prstGeom>
+                    <a:noFill/>
+                    <a:ln>
+                      <a:noFill/>
+                    </a:ln>
+                  </pic:spPr>
+                </pic:pic>
+              </a:graphicData>
+            </a:graphic>
+          </wp:inline>
+        </w:drawing>
+      </w:r>
+      <w:bookmarkStart w:id="2" w:name="_GoBack"/>
+      <w:bookmarkEnd w:id="2"/>
     </w:p>
     <w:sectPr>
       <w:pgSz w:w="12240" w:h="15840"/>
@@ -3055,6 +3103,7 @@
   <w:style w:type="character" w:default="1" w:styleId="Policepardfaut">
     <w:name w:val="Default Paragraph Font"/>
     <w:uiPriority w:val="1"/>
+    <w:semiHidden/>
     <w:unhideWhenUsed/>
   </w:style>
   <w:style w:type="table" w:default="1" w:styleId="TableauNormal">
@@ -3398,7 +3447,7 @@
 </file>
 
 <file path=customXml/itemProps1.xml><?xml version="1.0" encoding="utf-8"?>
-<ds:datastoreItem xmlns:ds="http://schemas.openxmlformats.org/officeDocument/2006/customXml" ds:itemID="{F1B6F366-6171-4C57-919D-669F5849DC53}">
+<ds:datastoreItem xmlns:ds="http://schemas.openxmlformats.org/officeDocument/2006/customXml" ds:itemID="{A1F32BF1-885D-4D22-BDD2-20258F1125FB}">
   <ds:schemaRefs>
     <ds:schemaRef ds:uri="http://schemas.openxmlformats.org/officeDocument/2006/bibliography"/>
   </ds:schemaRefs>

</xml_diff>